<commit_message>
all data and plots
</commit_message>
<xml_diff>
--- a/documents/background/steg.docx
+++ b/documents/background/steg.docx
@@ -7672,6 +7672,8 @@
                   <m:rPr/>
                   <m:t>.</m:t>
                 </m:r>
+              </m:e>
+              <m:e>
                 <m:sSub>
                   <m:e>
                     <m:r>
@@ -7686,8 +7688,6 @@
                     </m:r>
                   </m:sub>
                 </m:sSub>
-              </m:e>
-              <m:e>
                 <m:d>
                   <m:dPr>
                     <m:begChr m:val="("/>
@@ -15138,6 +15138,12 @@
         <w:t xml:space="preserve">低次核与高次核都有各自的优势和劣势，需要考虑具体的使用场景进行应用。当然，在以后的工作中，我们也可以考虑根据应用场景使用对多个低次核和高次核进行加权聚合得到一个更强大的SVM。</w:t>
       </w:r>
       <w:r>
+        <w:rPr>
+          <w:vertAlign w:val="superscript"/>
+        </w:rPr>
+        <w:t xml:space="preserve">[17]</w:t>
+      </w:r>
+      <w:r>
         <w:t xml:space="preserve"> </w:t>
       </w:r>
       <w:r>
@@ -15151,6 +15157,24 @@
       <w:r>
         <w:t xml:space="preserve">本文对LSB隐写系统进行了深入的研究并探索了现有模式的局限，提出了一种适用于缺少安全信道交换秘钥时对LSB隐写在安全上的改进，但是这种改进的代价是需要寻找适合的数据集训练分类器，消耗一定的计算资源得到可以长期使用的选择隐写位置的SVM分类器，相较传统的顺序呢隐写方法，该分类器经过试验评估，确实可以在一定程度上提高隐写的安全性。</w:t>
       </w:r>
+      <w:r>
+        <w:rPr>
+          <w:vertAlign w:val="superscript"/>
+        </w:rPr>
+        <w:t xml:space="preserve">[18–21]</w:t>
+      </w:r>
+      <w:r>
+        <w:rPr>
+          <w:vertAlign w:val="superscript"/>
+        </w:rPr>
+        <w:t xml:space="preserve">[22]</w:t>
+      </w:r>
+      <w:r>
+        <w:rPr>
+          <w:vertAlign w:val="superscript"/>
+        </w:rPr>
+        <w:t xml:space="preserve">[23]</w:t>
+      </w:r>
     </w:p>
     <w:p>
       <w:pPr>
@@ -15189,7 +15213,7 @@
         <w:pStyle w:val="Bibliography"/>
       </w:pPr>
       <w:r>
-        <w:t xml:space="preserve">[5] PETER W. Disappearing cryptography[J]. Massachusetts, AP Professional, 1996.</w:t>
+        <w:t xml:space="preserve">[5] WAYNER P. Disappearing cryptography: Information hiding: Steganography and watermarking (2Nd edition)[M]. 第2nd版. San Francisco, CA, USA: Morgan Kaufmann Publishers Inc., 2002.</w:t>
       </w:r>
     </w:p>
     <w:p>
@@ -15213,7 +15237,7 @@
         <w:pStyle w:val="Bibliography"/>
       </w:pPr>
       <w:r>
-        <w:t xml:space="preserve">[8] DUMITRESCU S, WU X, MEMON N. On steganalysis of random lSB embedding in continuous-tone images[C]//Image processing. 2002. proceedings. 2002 international conference on. IEEE, 2002, 3: 641–644.</w:t>
+        <w:t xml:space="preserve">[8] DUMITRESCU S, WU X, MEMON N. On steganalysis of random lSB embedding in continuous-tone images[C]//Image processing. 2002. proceedings. 2002 international conference on. 2002, 3: 641–644 vol.3.</w:t>
       </w:r>
     </w:p>
     <w:p>
@@ -15278,6 +15302,62 @@
       </w:pPr>
       <w:r>
         <w:t xml:space="preserve">[16] CHANG C-C, LIN C-J. LIBSVM: A library for support vector machines[J]. ACM Transactions on Intelligent Systems and Technology, 2011, 2(3): 27:1–27:27.</w:t>
+      </w:r>
+    </w:p>
+    <w:p>
+      <w:pPr>
+        <w:pStyle w:val="Bibliography"/>
+      </w:pPr>
+      <w:r>
+        <w:t xml:space="preserve">[17] GE S, GAO Y, WANG R. Least significant bit steganography detection with machine learning techniques[C]//Proceedings of the 2007 international workshop on domain driven data mining. ACM, 2007: 24–32.</w:t>
+      </w:r>
+    </w:p>
+    <w:p>
+      <w:pPr>
+        <w:pStyle w:val="Bibliography"/>
+      </w:pPr>
+      <w:r>
+        <w:t xml:space="preserve">[18] HEMPSTALK K. Hiding behind corners: Using edges in images for better steganography[C]//Proc. computing women’s congress, hamilton, new zealand. 2006, 14.</w:t>
+      </w:r>
+    </w:p>
+    <w:p>
+      <w:pPr>
+        <w:pStyle w:val="Bibliography"/>
+      </w:pPr>
+      <w:r>
+        <w:t xml:space="preserve">[19] SINGH K M, SINGH L S, SINGH A B, 等. Hiding secret message in edges of the image[C]//2007 international conference on information and communication technology. 2007.</w:t>
+      </w:r>
+    </w:p>
+    <w:p>
+      <w:pPr>
+        <w:pStyle w:val="Bibliography"/>
+      </w:pPr>
+      <w:r>
+        <w:t xml:space="preserve">[20] SWANSON M D, ZHU B, TEWFIK A H. Robust data hiding for images[C]//Digital signal processing workshop proceedings, 1996., iEEE. IEEE, 1996: 37–40.</w:t>
+      </w:r>
+    </w:p>
+    <w:p>
+      <w:pPr>
+        <w:pStyle w:val="Bibliography"/>
+      </w:pPr>
+      <w:r>
+        <w:t xml:space="preserve">[21] WU D-C, TSAI W-H. A steganographic method for images by pixel-value differencing[J]. Pattern Recognition Letters, Elsevier, 2003, 24(9): 1613–1626.</w:t>
+      </w:r>
+    </w:p>
+    <w:p>
+      <w:pPr>
+        <w:pStyle w:val="Bibliography"/>
+      </w:pPr>
+      <w:r>
+        <w:t xml:space="preserve">[22] LUO W, HUANG F, HUANG J. Edge adaptive image steganography based on lSB matching revisited[J]. Information Forensics and Security, IEEE Transactions on, IEEE, 2010, 5(2): 201–214.</w:t>
+      </w:r>
+    </w:p>
+    <w:p>
+      <w:pPr>
+        <w:pStyle w:val="Bibliography"/>
+      </w:pPr>
+      <w:r>
+        <w:t xml:space="preserve">[23] PLATT J. Sequential minimal optimization: A fast algorithm for training support vector machines[R]. MSR-TR-98-14, Microsoft Research, 1998: 21.</w:t>
       </w:r>
     </w:p>
     <w:sectPr/>
@@ -15388,7 +15468,7 @@
     </w:lvl>
   </w:abstractNum>
   <w:abstractNum w:abstractNumId="990">
-    <w:nsid w:val="70bca5d9"/>
+    <w:nsid w:val="cc4103f8"/>
     <w:multiLevelType w:val="multilevel"/>
     <w:lvl w:ilvl="0">
       <w:numFmt w:val="bullet"/>
@@ -15469,7 +15549,7 @@
     </w:lvl>
   </w:abstractNum>
   <w:abstractNum w:abstractNumId="991">
-    <w:nsid w:val="ff07fcc3"/>
+    <w:nsid w:val="387a6a47"/>
     <w:multiLevelType w:val="multilevel"/>
     <w:lvl w:ilvl="0">
       <w:numFmt w:val="bullet"/>

</xml_diff>